<commit_message>
EX 4: adding exercise 4
adding a second image and a new sound to the document
</commit_message>
<xml_diff>
--- a/exercise/project1/read.md.docx
+++ b/exercise/project1/read.md.docx
@@ -5,10 +5,12 @@
     <w:p>
       <w:pPr>
         <w:spacing w:line="480" w:lineRule="auto"/>
+        <w:ind w:firstLine="720"/>
         <w:rPr>
           <w:rFonts w:ascii="Times" w:hAnsi="Times"/>
         </w:rPr>
       </w:pPr>
+      <w:bookmarkStart w:id="0" w:name="_GoBack"/>
       <w:r>
         <w:rPr>
           <w:rFonts w:ascii="Times" w:hAnsi="Times"/>
@@ -115,6 +117,7 @@
     <w:p>
       <w:pPr>
         <w:spacing w:line="480" w:lineRule="auto"/>
+        <w:ind w:firstLine="720"/>
         <w:rPr>
           <w:rFonts w:ascii="Times" w:hAnsi="Times"/>
         </w:rPr>
@@ -131,34 +134,277 @@
         </w:rPr>
         <w:t>to play the game and never winning</w:t>
       </w:r>
-      <w:bookmarkStart w:id="0" w:name="_GoBack"/>
-      <w:bookmarkEnd w:id="0"/>
-      <w:r>
-        <w:rPr>
-          <w:rFonts w:ascii="Times" w:hAnsi="Times"/>
-        </w:rPr>
-        <w:t xml:space="preserve">. </w:t>
-      </w:r>
-      <w:r>
-        <w:rPr>
-          <w:rFonts w:ascii="Times" w:hAnsi="Times"/>
-        </w:rPr>
-        <w:t xml:space="preserve">The purpose of this project is to place the </w:t>
+      <w:r>
+        <w:rPr>
+          <w:rFonts w:ascii="Times" w:hAnsi="Times"/>
+        </w:rPr>
+        <w:t xml:space="preserve"> because the game never ends! </w:t>
+      </w:r>
+      <w:r>
+        <w:rPr>
+          <w:rFonts w:ascii="Times" w:hAnsi="Times"/>
+        </w:rPr>
+        <w:t xml:space="preserve">The purpose of </w:t>
+      </w:r>
+      <w:r>
+        <w:rPr>
+          <w:rFonts w:ascii="Times" w:hAnsi="Times"/>
+        </w:rPr>
+        <w:t xml:space="preserve">the game </w:t>
+      </w:r>
+      <w:r>
+        <w:rPr>
+          <w:rFonts w:ascii="Times" w:hAnsi="Times"/>
+        </w:rPr>
+        <w:t>is to place the lea</w:t>
+      </w:r>
+      <w:r>
+        <w:rPr>
+          <w:rFonts w:ascii="Times" w:hAnsi="Times"/>
+        </w:rPr>
+        <w:t>ves</w:t>
+      </w:r>
+      <w:r>
+        <w:rPr>
+          <w:rFonts w:ascii="Times" w:hAnsi="Times"/>
+        </w:rPr>
+        <w:t xml:space="preserve"> </w:t>
+      </w:r>
+      <w:r>
+        <w:rPr>
+          <w:rFonts w:ascii="Times" w:hAnsi="Times"/>
+        </w:rPr>
+        <w:t xml:space="preserve">randomly </w:t>
+      </w:r>
+      <w:r>
+        <w:rPr>
+          <w:rFonts w:ascii="Times" w:hAnsi="Times"/>
+        </w:rPr>
+        <w:t xml:space="preserve">on the tree branch and the wind would take them back to their </w:t>
+      </w:r>
+      <w:r>
+        <w:rPr>
+          <w:rFonts w:ascii="Times" w:hAnsi="Times"/>
+        </w:rPr>
+        <w:t xml:space="preserve">original </w:t>
+      </w:r>
+      <w:r>
+        <w:rPr>
+          <w:rFonts w:ascii="Times" w:hAnsi="Times"/>
+        </w:rPr>
+        <w:t>place</w:t>
+      </w:r>
+      <w:r>
+        <w:rPr>
+          <w:rFonts w:ascii="Times" w:hAnsi="Times"/>
+        </w:rPr>
+        <w:t xml:space="preserve">ment. The wind blows randomly too, and you never know when the leaves are going to move from the branches. It is constant work and waste of time which is very frustrating. </w:t>
+      </w:r>
+    </w:p>
+    <w:p>
+      <w:pPr>
+        <w:spacing w:line="480" w:lineRule="auto"/>
+        <w:ind w:firstLine="720"/>
+        <w:rPr>
+          <w:rFonts w:ascii="Times" w:hAnsi="Times"/>
+        </w:rPr>
+      </w:pPr>
+      <w:r>
+        <w:rPr>
+          <w:rFonts w:ascii="Times" w:hAnsi="Times"/>
+        </w:rPr>
+        <w:t xml:space="preserve">To </w:t>
+      </w:r>
+      <w:r>
+        <w:rPr>
+          <w:rFonts w:ascii="Times" w:hAnsi="Times"/>
+        </w:rPr>
+        <w:t xml:space="preserve">create </w:t>
+      </w:r>
+      <w:r>
+        <w:rPr>
+          <w:rFonts w:ascii="Times" w:hAnsi="Times"/>
+        </w:rPr>
+        <w:t>the game</w:t>
+      </w:r>
+      <w:r>
+        <w:rPr>
+          <w:rFonts w:ascii="Times" w:hAnsi="Times"/>
+        </w:rPr>
+        <w:t>, I used HTML, CSS and jQuery UI. I</w:t>
+      </w:r>
+      <w:r>
+        <w:rPr>
+          <w:rFonts w:ascii="Times" w:hAnsi="Times"/>
+        </w:rPr>
+        <w:t xml:space="preserve"> first started by</w:t>
+      </w:r>
+      <w:r>
+        <w:rPr>
+          <w:rFonts w:ascii="Times" w:hAnsi="Times"/>
+        </w:rPr>
+        <w:t xml:space="preserve"> adding the jQuery UI library in the HTML. Then I</w:t>
+      </w:r>
+      <w:r>
+        <w:rPr>
+          <w:rFonts w:ascii="Times" w:hAnsi="Times"/>
+        </w:rPr>
+        <w:t xml:space="preserve"> plac</w:t>
+      </w:r>
+      <w:r>
+        <w:rPr>
+          <w:rFonts w:ascii="Times" w:hAnsi="Times"/>
+        </w:rPr>
+        <w:t>ed</w:t>
+      </w:r>
+      <w:r>
+        <w:rPr>
+          <w:rFonts w:ascii="Times" w:hAnsi="Times"/>
+        </w:rPr>
+        <w:t xml:space="preserve"> the background image</w:t>
+      </w:r>
+      <w:r>
+        <w:rPr>
+          <w:rFonts w:ascii="Times" w:hAnsi="Times"/>
+        </w:rPr>
+        <w:t xml:space="preserve"> (tree branches) in the CSS and gave it an absolute position </w:t>
+      </w:r>
+      <w:r>
+        <w:rPr>
+          <w:rFonts w:ascii="Times" w:hAnsi="Times"/>
+        </w:rPr>
+        <w:t xml:space="preserve">with </w:t>
+      </w:r>
+      <w:r>
+        <w:rPr>
+          <w:rFonts w:ascii="Times" w:hAnsi="Times"/>
+        </w:rPr>
+        <w:t xml:space="preserve">a width and height </w:t>
+      </w:r>
+      <w:r>
+        <w:rPr>
+          <w:rFonts w:ascii="Times" w:hAnsi="Times"/>
+        </w:rPr>
+        <w:t>of</w:t>
+      </w:r>
+      <w:r>
+        <w:rPr>
+          <w:rFonts w:ascii="Times" w:hAnsi="Times"/>
+        </w:rPr>
+        <w:t xml:space="preserve"> a 100% to cover the whole page. </w:t>
+      </w:r>
+      <w:r>
+        <w:rPr>
+          <w:rFonts w:ascii="Times" w:hAnsi="Times"/>
+        </w:rPr>
+        <w:t xml:space="preserve">In the HTML page, I added </w:t>
       </w:r>
       <w:proofErr w:type="spellStart"/>
       <w:r>
         <w:rPr>
           <w:rFonts w:ascii="Times" w:hAnsi="Times"/>
         </w:rPr>
-        <w:t>leafs</w:t>
+        <w:t>divs</w:t>
       </w:r>
       <w:proofErr w:type="spellEnd"/>
       <w:r>
         <w:rPr>
           <w:rFonts w:ascii="Times" w:hAnsi="Times"/>
         </w:rPr>
-        <w:t xml:space="preserve"> on the tree branch and the wind would take them back to their place and</w:t>
-      </w:r>
+        <w:t xml:space="preserve"> in the body and gave each of them an id. I linked an image of a leaf in each div with the id of leaf (from 0 to 9). In the SCRIPT</w:t>
+      </w:r>
+      <w:r>
+        <w:rPr>
+          <w:rFonts w:ascii="Times" w:hAnsi="Times"/>
+        </w:rPr>
+        <w:t xml:space="preserve"> page,</w:t>
+      </w:r>
+      <w:r>
+        <w:rPr>
+          <w:rFonts w:ascii="Times" w:hAnsi="Times"/>
+        </w:rPr>
+        <w:t xml:space="preserve"> I added variables of the leaf and the tree. I</w:t>
+      </w:r>
+      <w:r>
+        <w:rPr>
+          <w:rFonts w:ascii="Times" w:hAnsi="Times"/>
+        </w:rPr>
+        <w:t xml:space="preserve"> set up the leaves from 0 to 9 into objects</w:t>
+      </w:r>
+      <w:r>
+        <w:rPr>
+          <w:rFonts w:ascii="Times" w:hAnsi="Times"/>
+        </w:rPr>
+        <w:t xml:space="preserve"> made </w:t>
+      </w:r>
+      <w:r>
+        <w:rPr>
+          <w:rFonts w:ascii="Times" w:hAnsi="Times"/>
+        </w:rPr>
+        <w:t>them draggable. I gave the leaf their initial position. To play the game</w:t>
+      </w:r>
+      <w:r>
+        <w:rPr>
+          <w:rFonts w:ascii="Times" w:hAnsi="Times"/>
+        </w:rPr>
+        <w:t>,</w:t>
+      </w:r>
+      <w:r>
+        <w:rPr>
+          <w:rFonts w:ascii="Times" w:hAnsi="Times"/>
+        </w:rPr>
+        <w:t xml:space="preserve"> the leaves have to be draggable to be positioned on the tree branches. I set up a reset</w:t>
+      </w:r>
+      <w:r>
+        <w:rPr>
+          <w:rFonts w:ascii="Times" w:hAnsi="Times"/>
+        </w:rPr>
+        <w:t xml:space="preserve"> into</w:t>
+      </w:r>
+      <w:r>
+        <w:rPr>
+          <w:rFonts w:ascii="Times" w:hAnsi="Times"/>
+        </w:rPr>
+        <w:t xml:space="preserve"> a random time set so that the leaves would go back to their initial position without knowing when they would go back. I made it into a function to make the game work. I also added a sound of a wind to make the illusion of the leaves flying away when the reset is happening.</w:t>
+      </w:r>
+    </w:p>
+    <w:p>
+      <w:pPr>
+        <w:spacing w:line="480" w:lineRule="auto"/>
+        <w:ind w:firstLine="720"/>
+        <w:rPr>
+          <w:rFonts w:ascii="Times" w:hAnsi="Times"/>
+        </w:rPr>
+      </w:pPr>
+      <w:r>
+        <w:rPr>
+          <w:rFonts w:ascii="Times" w:hAnsi="Times"/>
+        </w:rPr>
+        <w:t>To conclude, the game is working quite well, and it follows the metaphor of Sisyphus. The game never ends, and the player would constantly play without winning.</w:t>
+      </w:r>
+      <w:r>
+        <w:rPr>
+          <w:rFonts w:ascii="Times" w:hAnsi="Times"/>
+        </w:rPr>
+        <w:t xml:space="preserve"> With the random </w:t>
+      </w:r>
+      <w:r>
+        <w:rPr>
+          <w:rFonts w:ascii="Times" w:hAnsi="Times"/>
+        </w:rPr>
+        <w:lastRenderedPageBreak/>
+        <w:t>time set to reset the leaves it gets very frustrating because it gives the illusion of constant and endless work which is the point of the game. I also enjoyed working with jQuery UI because I used HTML, CSS and SCRIPT to create this project and it makes it more organised and less confusing.</w:t>
+      </w:r>
+    </w:p>
+    <w:bookmarkEnd w:id="0"/>
+    <w:p>
+      <w:pPr>
+        <w:spacing w:line="480" w:lineRule="auto"/>
+        <w:ind w:firstLine="720"/>
+        <w:rPr>
+          <w:rFonts w:ascii="Times" w:hAnsi="Times"/>
+        </w:rPr>
+      </w:pPr>
     </w:p>
     <w:p>
       <w:pPr>

</xml_diff>